<commit_message>
Creado el activity con el menú lateral y sus fragmentos y editado para que salgan nuestras opciones
</commit_message>
<xml_diff>
--- a/documentacion.docx
+++ b/documentacion.docx
@@ -4,7 +4,13 @@
   <w:body>
     <w:p>
       <w:r>
-        <w:t>Parte conexión fragmentos inicio</w:t>
+        <w:t xml:space="preserve">Parte conexión fragmentos </w:t>
+      </w:r>
+      <w:r>
+        <w:t xml:space="preserve">en el </w:t>
+      </w:r>
+      <w:r>
+        <w:t>inicio</w:t>
       </w:r>
     </w:p>
     <w:p>

</xml_diff>

<commit_message>
Añadida ListView en Inicio y funcionalidad en intent a Calendario desde icono
</commit_message>
<xml_diff>
--- a/documentacion.docx
+++ b/documentacion.docx
@@ -16,7 +16,7 @@
     <w:p>
       <w:pPr>
         <w:rPr>
-          <w:u w:val="single"/>
+          <w:rStyle w:val="Hipervnculo"/>
         </w:rPr>
       </w:pPr>
       <w:hyperlink r:id="rId5" w:history="1">
@@ -25,6 +25,92 @@
             <w:rStyle w:val="Hipervnculo"/>
           </w:rPr>
           <w:t>https://stackoverflow.com/questions/37653037/android-how-to-call-fragment-from-my-main-activity</w:t>
+        </w:r>
+      </w:hyperlink>
+    </w:p>
+    <w:p>
+      <w:pPr>
+        <w:rPr>
+          <w:rStyle w:val="Hipervnculo"/>
+        </w:rPr>
+      </w:pPr>
+    </w:p>
+    <w:p>
+      <w:pPr>
+        <w:rPr>
+          <w:rStyle w:val="Hipervnculo"/>
+          <w:color w:val="auto"/>
+          <w:u w:val="none"/>
+        </w:rPr>
+      </w:pPr>
+      <w:r>
+        <w:rPr>
+          <w:rStyle w:val="Hipervnculo"/>
+          <w:color w:val="auto"/>
+          <w:u w:val="none"/>
+        </w:rPr>
+        <w:t xml:space="preserve">Enviar </w:t>
+      </w:r>
+      <w:proofErr w:type="spellStart"/>
+      <w:r>
+        <w:rPr>
+          <w:rStyle w:val="Hipervnculo"/>
+          <w:color w:val="auto"/>
+          <w:u w:val="none"/>
+        </w:rPr>
+        <w:t>info</w:t>
+      </w:r>
+      <w:proofErr w:type="spellEnd"/>
+      <w:r>
+        <w:rPr>
+          <w:rStyle w:val="Hipervnculo"/>
+          <w:color w:val="auto"/>
+          <w:u w:val="none"/>
+        </w:rPr>
+        <w:t xml:space="preserve"> al Calendario</w:t>
+      </w:r>
+    </w:p>
+    <w:p>
+      <w:hyperlink r:id="rId6" w:history="1">
+        <w:r>
+          <w:rPr>
+            <w:rStyle w:val="Hipervnculo"/>
+          </w:rPr>
+          <w:t>https://itnext.io/android-calendar-intent-8536232ecb38</w:t>
+        </w:r>
+      </w:hyperlink>
+    </w:p>
+    <w:p/>
+    <w:p>
+      <w:r>
+        <w:t xml:space="preserve">Evento </w:t>
+      </w:r>
+      <w:proofErr w:type="spellStart"/>
+      <w:r>
+        <w:t>Click</w:t>
+      </w:r>
+      <w:proofErr w:type="spellEnd"/>
+      <w:r>
+        <w:t xml:space="preserve"> en la </w:t>
+      </w:r>
+      <w:proofErr w:type="spellStart"/>
+      <w:r>
+        <w:t>List</w:t>
+      </w:r>
+      <w:proofErr w:type="spellEnd"/>
+    </w:p>
+    <w:p>
+      <w:pPr>
+        <w:rPr>
+          <w:u w:val="single"/>
+        </w:rPr>
+      </w:pPr>
+      <w:hyperlink r:id="rId7" w:history="1">
+        <w:r>
+          <w:rPr>
+            <w:rStyle w:val="Hipervnculo"/>
+          </w:rPr>
+          <w:t>https://medium.com/@mas2017annascott/clickable-listview-items-with-clickable-buttons-e52fa6030d36</w:t>
         </w:r>
       </w:hyperlink>
       <w:bookmarkStart w:id="0" w:name="_GoBack"/>

</xml_diff>

<commit_message>
Layout de lista buscar y dialógo de búsqueda
</commit_message>
<xml_diff>
--- a/documentacion.docx
+++ b/documentacion.docx
@@ -102,7 +102,7 @@
     <w:p>
       <w:pPr>
         <w:rPr>
-          <w:u w:val="single"/>
+          <w:rStyle w:val="Hipervnculo"/>
         </w:rPr>
       </w:pPr>
       <w:hyperlink r:id="rId7" w:history="1">
@@ -111,6 +111,130 @@
             <w:rStyle w:val="Hipervnculo"/>
           </w:rPr>
           <w:t>https://medium.com/@mas2017annascott/clickable-listview-items-with-clickable-buttons-e52fa6030d36</w:t>
+        </w:r>
+      </w:hyperlink>
+    </w:p>
+    <w:p>
+      <w:pPr>
+        <w:rPr>
+          <w:rStyle w:val="Hipervnculo"/>
+        </w:rPr>
+      </w:pPr>
+    </w:p>
+    <w:p>
+      <w:pPr>
+        <w:rPr>
+          <w:rStyle w:val="Hipervnculo"/>
+          <w:color w:val="auto"/>
+          <w:u w:val="none"/>
+        </w:rPr>
+      </w:pPr>
+      <w:proofErr w:type="spellStart"/>
+      <w:r>
+        <w:rPr>
+          <w:rStyle w:val="Hipervnculo"/>
+          <w:color w:val="auto"/>
+          <w:u w:val="none"/>
+        </w:rPr>
+        <w:t>Cl</w:t>
+      </w:r>
+      <w:r>
+        <w:rPr>
+          <w:rStyle w:val="Hipervnculo"/>
+          <w:color w:val="auto"/>
+          <w:u w:val="none"/>
+        </w:rPr>
+        <w:t>ick</w:t>
+      </w:r>
+      <w:proofErr w:type="spellEnd"/>
+      <w:r>
+        <w:rPr>
+          <w:rStyle w:val="Hipervnculo"/>
+          <w:color w:val="auto"/>
+          <w:u w:val="none"/>
+        </w:rPr>
+        <w:t xml:space="preserve"> en botón buscar para mostrar diálogo</w:t>
+      </w:r>
+      <w:r>
+        <w:rPr>
+          <w:rStyle w:val="Hipervnculo"/>
+          <w:color w:val="auto"/>
+          <w:u w:val="none"/>
+        </w:rPr>
+        <w:t xml:space="preserve"> (no está igual, solo inspirado)</w:t>
+      </w:r>
+    </w:p>
+    <w:p>
+      <w:pPr>
+        <w:rPr>
+          <w:rStyle w:val="Hipervnculo"/>
+        </w:rPr>
+      </w:pPr>
+      <w:hyperlink r:id="rId8" w:history="1">
+        <w:r>
+          <w:rPr>
+            <w:rStyle w:val="Hipervnculo"/>
+          </w:rPr>
+          <w:t>https://gist.github.com/Joev-/5695813</w:t>
+        </w:r>
+      </w:hyperlink>
+    </w:p>
+    <w:p>
+      <w:pPr>
+        <w:rPr>
+          <w:rStyle w:val="Hipervnculo"/>
+        </w:rPr>
+      </w:pPr>
+    </w:p>
+    <w:p>
+      <w:pPr>
+        <w:rPr>
+          <w:rStyle w:val="Hipervnculo"/>
+          <w:color w:val="auto"/>
+          <w:u w:val="none"/>
+        </w:rPr>
+      </w:pPr>
+      <w:r>
+        <w:rPr>
+          <w:rStyle w:val="Hipervnculo"/>
+          <w:color w:val="auto"/>
+          <w:u w:val="none"/>
+        </w:rPr>
+        <w:t xml:space="preserve">Volcar opciones en </w:t>
+      </w:r>
+      <w:proofErr w:type="spellStart"/>
+      <w:r>
+        <w:rPr>
+          <w:rStyle w:val="Hipervnculo"/>
+          <w:color w:val="auto"/>
+          <w:u w:val="none"/>
+        </w:rPr>
+        <w:t>spinner</w:t>
+      </w:r>
+      <w:proofErr w:type="spellEnd"/>
+    </w:p>
+    <w:p>
+      <w:hyperlink r:id="rId9" w:history="1">
+        <w:r>
+          <w:rPr>
+            <w:rStyle w:val="Hipervnculo"/>
+          </w:rPr>
+          <w:t>https://stackoverflow.com/questions/15461082/create-spinner-adapter-in-android-dialog-builder</w:t>
+        </w:r>
+      </w:hyperlink>
+    </w:p>
+    <w:p>
+      <w:pPr>
+        <w:rPr>
+          <w:u w:val="single"/>
+        </w:rPr>
+      </w:pPr>
+      <w:hyperlink r:id="rId10" w:history="1">
+        <w:r>
+          <w:rPr>
+            <w:rStyle w:val="Hipervnculo"/>
+          </w:rPr>
+          <w:t>https://developer.android.com/guide/topics/ui/controls/spinner</w:t>
         </w:r>
       </w:hyperlink>
       <w:bookmarkStart w:id="0" w:name="_GoBack"/>

</xml_diff>

<commit_message>
Actualizado layout para mostrar fecha fin y añadido metodo al modelo para leer el nombre usuario
</commit_message>
<xml_diff>
--- a/documentacion.docx
+++ b/documentacion.docx
@@ -226,7 +226,7 @@
     <w:p>
       <w:pPr>
         <w:rPr>
-          <w:u w:val="single"/>
+          <w:rStyle w:val="Hipervnculo"/>
         </w:rPr>
       </w:pPr>
       <w:hyperlink r:id="rId10" w:history="1">
@@ -235,6 +235,40 @@
             <w:rStyle w:val="Hipervnculo"/>
           </w:rPr>
           <w:t>https://developer.android.com/guide/topics/ui/controls/spinner</w:t>
+        </w:r>
+      </w:hyperlink>
+    </w:p>
+    <w:p>
+      <w:pPr>
+        <w:rPr>
+          <w:rStyle w:val="Hipervnculo"/>
+        </w:rPr>
+      </w:pPr>
+    </w:p>
+    <w:p>
+      <w:pPr>
+        <w:rPr>
+          <w:rStyle w:val="Hipervnculo"/>
+          <w:color w:val="auto"/>
+          <w:u w:val="none"/>
+        </w:rPr>
+      </w:pPr>
+      <w:r>
+        <w:rPr>
+          <w:rStyle w:val="Hipervnculo"/>
+          <w:color w:val="auto"/>
+          <w:u w:val="none"/>
+        </w:rPr>
+        <w:t>Cambiar dinámicamente el nombre del usuario en el menú</w:t>
+      </w:r>
+    </w:p>
+    <w:p>
+      <w:hyperlink r:id="rId11" w:history="1">
+        <w:r>
+          <w:rPr>
+            <w:rStyle w:val="Hipervnculo"/>
+          </w:rPr>
+          <w:t>https://stackoverflow.com/questions/33560219/in-android-how-to-set-navigation-drawer-header-image-and-name-programmatically-i</w:t>
         </w:r>
       </w:hyperlink>
       <w:bookmarkStart w:id="0" w:name="_GoBack"/>

</xml_diff>